<commit_message>
chore: update templates map and new M templates; CoC fixes; web app copies AM Tracker; docs updated
</commit_message>
<xml_diff>
--- a/Work Instruction.docx
+++ b/Work Instruction.docx
@@ -5,7 +5,7 @@
     <w:p>
       <w:r>
         <w:pict w14:anchorId="7065C70C">
-          <v:rect id="_x0000_i1049" style="width:0;height:1.5pt" o:hralign="center" o:hrstd="t" o:hr="t" fillcolor="#a0a0a0" stroked="f"/>
+          <v:rect id="_x0000_i1025" style="width:0;height:1.5pt" o:hralign="center" o:hrstd="t" o:hr="t" fillcolor="#a0a0a0" stroked="f"/>
         </w:pict>
       </w:r>
     </w:p>
@@ -199,7 +199,7 @@
     <w:p>
       <w:r>
         <w:pict w14:anchorId="0B9216D1">
-          <v:rect id="_x0000_i1050" style="width:0;height:1.5pt" o:hralign="center" o:hrstd="t" o:hr="t" fillcolor="#a0a0a0" stroked="f"/>
+          <v:rect id="_x0000_i1026" style="width:0;height:1.5pt" o:hralign="center" o:hrstd="t" o:hr="t" fillcolor="#a0a0a0" stroked="f"/>
         </w:pict>
       </w:r>
     </w:p>
@@ -225,6 +225,13 @@
         </w:rPr>
         <w:t xml:space="preserve"> First-time setup (only once)</w:t>
       </w:r>
+      <w:r>
+        <w:rPr>
+          <w:b/>
+          <w:bCs/>
+        </w:rPr>
+        <w:t xml:space="preserve"> (python must be installed))</w:t>
+      </w:r>
     </w:p>
     <w:p>
       <w:pPr>
@@ -341,7 +348,7 @@
     <w:p>
       <w:r>
         <w:pict w14:anchorId="7E820259">
-          <v:rect id="_x0000_i1051" style="width:0;height:1.5pt" o:hralign="center" o:hrstd="t" o:hr="t" fillcolor="#a0a0a0" stroked="f"/>
+          <v:rect id="_x0000_i1027" style="width:0;height:1.5pt" o:hralign="center" o:hrstd="t" o:hr="t" fillcolor="#a0a0a0" stroked="f"/>
         </w:pict>
       </w:r>
     </w:p>
@@ -474,7 +481,7 @@
     <w:p>
       <w:r>
         <w:pict w14:anchorId="5CA119E6">
-          <v:rect id="_x0000_i1052" style="width:0;height:1.5pt" o:hralign="center" o:hrstd="t" o:hr="t" fillcolor="#a0a0a0" stroked="f"/>
+          <v:rect id="_x0000_i1028" style="width:0;height:1.5pt" o:hralign="center" o:hrstd="t" o:hr="t" fillcolor="#a0a0a0" stroked="f"/>
         </w:pict>
       </w:r>
     </w:p>
@@ -1401,6 +1408,7 @@
   <w:style w:type="character" w:default="1" w:styleId="DefaultParagraphFont">
     <w:name w:val="Default Paragraph Font"/>
     <w:uiPriority w:val="1"/>
+    <w:semiHidden/>
     <w:unhideWhenUsed/>
   </w:style>
   <w:style w:type="table" w:default="1" w:styleId="TableNormal">

</xml_diff>

<commit_message>
docs: update Work Instruction.docx
</commit_message>
<xml_diff>
--- a/Work Instruction.docx
+++ b/Work Instruction.docx
@@ -29,7 +29,14 @@
           <w:b/>
           <w:bCs/>
         </w:rPr>
-        <w:t xml:space="preserve"> Job Folder Creation — Quick Cheat Sheet</w:t>
+        <w:t xml:space="preserve"> Job Folder Creation — </w:t>
+      </w:r>
+      <w:r>
+        <w:rPr>
+          <w:b/>
+          <w:bCs/>
+        </w:rPr>
+        <w:t>Work Instructions</w:t>
       </w:r>
     </w:p>
     <w:p>
@@ -52,20 +59,50 @@
           <w:b/>
           <w:bCs/>
         </w:rPr>
-        <w:t xml:space="preserve"> Run the program (every time</w:t>
+        <w:t xml:space="preserve"> </w:t>
       </w:r>
       <w:r>
         <w:rPr>
           <w:b/>
           <w:bCs/>
         </w:rPr>
-        <w:t>, copy and paste</w:t>
-      </w:r>
+        <w:t xml:space="preserve">Open </w:t>
+      </w:r>
+      <w:proofErr w:type="spellStart"/>
       <w:r>
         <w:rPr>
           <w:b/>
           <w:bCs/>
         </w:rPr>
+        <w:t>Powershell</w:t>
+      </w:r>
+      <w:proofErr w:type="spellEnd"/>
+      <w:r>
+        <w:rPr>
+          <w:b/>
+          <w:bCs/>
+        </w:rPr>
+        <w:t xml:space="preserve"> and run</w:t>
+      </w:r>
+      <w:r>
+        <w:rPr>
+          <w:b/>
+          <w:bCs/>
+        </w:rPr>
+        <w:t xml:space="preserve"> the program (every time</w:t>
+      </w:r>
+      <w:r>
+        <w:rPr>
+          <w:b/>
+          <w:bCs/>
+        </w:rPr>
+        <w:t>, copy and paste</w:t>
+      </w:r>
+      <w:r>
+        <w:rPr>
+          <w:b/>
+          <w:bCs/>
+        </w:rPr>
         <w:t>)</w:t>
       </w:r>
     </w:p>
@@ -135,7 +172,45 @@
         <w:t>\Scripts\python.exe web_app.py</w:t>
       </w:r>
     </w:p>
-    <w:p/>
+    <w:p>
+      <w:r>
+        <w:drawing>
+          <wp:inline distT="0" distB="0" distL="0" distR="0" wp14:anchorId="175BA394" wp14:editId="2B4E0D44">
+            <wp:extent cx="3328988" cy="849319"/>
+            <wp:effectExtent l="0" t="0" r="5080" b="8255"/>
+            <wp:docPr id="25744763" name="Picture 1" descr="A screenshot of a computer screen&#10;&#10;AI-generated content may be incorrect."/>
+            <wp:cNvGraphicFramePr>
+              <a:graphicFrameLocks xmlns:a="http://schemas.openxmlformats.org/drawingml/2006/main" noChangeAspect="1"/>
+            </wp:cNvGraphicFramePr>
+            <a:graphic xmlns:a="http://schemas.openxmlformats.org/drawingml/2006/main">
+              <a:graphicData uri="http://schemas.openxmlformats.org/drawingml/2006/picture">
+                <pic:pic xmlns:pic="http://schemas.openxmlformats.org/drawingml/2006/picture">
+                  <pic:nvPicPr>
+                    <pic:cNvPr id="25744763" name="Picture 1" descr="A screenshot of a computer screen&#10;&#10;AI-generated content may be incorrect."/>
+                    <pic:cNvPicPr/>
+                  </pic:nvPicPr>
+                  <pic:blipFill>
+                    <a:blip r:embed="rId5"/>
+                    <a:stretch>
+                      <a:fillRect/>
+                    </a:stretch>
+                  </pic:blipFill>
+                  <pic:spPr>
+                    <a:xfrm>
+                      <a:off x="0" y="0"/>
+                      <a:ext cx="3390098" cy="864910"/>
+                    </a:xfrm>
+                    <a:prstGeom prst="rect">
+                      <a:avLst/>
+                    </a:prstGeom>
+                  </pic:spPr>
+                </pic:pic>
+              </a:graphicData>
+            </a:graphic>
+          </wp:inline>
+        </w:drawing>
+      </w:r>
+    </w:p>
     <w:p>
       <w:r>
         <w:t xml:space="preserve">Open </w:t>
@@ -153,14 +228,66 @@
           <w:color w:val="196B24" w:themeColor="accent3"/>
         </w:rPr>
       </w:pPr>
-      <w:r>
-        <w:rPr>
-          <w:color w:val="196B24" w:themeColor="accent3"/>
-        </w:rPr>
-        <w:t>http://localhost:5000</w:t>
-      </w:r>
-    </w:p>
-    <w:p>
+      <w:hyperlink r:id="rId6" w:history="1">
+        <w:r>
+          <w:rPr>
+            <w:rStyle w:val="Hyperlink"/>
+          </w:rPr>
+          <w:t>http://localhost:5000</w:t>
+        </w:r>
+      </w:hyperlink>
+    </w:p>
+    <w:p>
+      <w:pPr>
+        <w:rPr>
+          <w:color w:val="196B24" w:themeColor="accent3"/>
+        </w:rPr>
+      </w:pPr>
+      <w:r>
+        <w:drawing>
+          <wp:inline distT="0" distB="0" distL="0" distR="0" wp14:anchorId="76712B83" wp14:editId="6E9F3134">
+            <wp:extent cx="2887980" cy="845722"/>
+            <wp:effectExtent l="0" t="0" r="7620" b="0"/>
+            <wp:docPr id="1499310289" name="Picture 1" descr="A screenshot of a computer&#10;&#10;AI-generated content may be incorrect."/>
+            <wp:cNvGraphicFramePr>
+              <a:graphicFrameLocks xmlns:a="http://schemas.openxmlformats.org/drawingml/2006/main" noChangeAspect="1"/>
+            </wp:cNvGraphicFramePr>
+            <a:graphic xmlns:a="http://schemas.openxmlformats.org/drawingml/2006/main">
+              <a:graphicData uri="http://schemas.openxmlformats.org/drawingml/2006/picture">
+                <pic:pic xmlns:pic="http://schemas.openxmlformats.org/drawingml/2006/picture">
+                  <pic:nvPicPr>
+                    <pic:cNvPr id="1499310289" name="Picture 1" descr="A screenshot of a computer&#10;&#10;AI-generated content may be incorrect."/>
+                    <pic:cNvPicPr/>
+                  </pic:nvPicPr>
+                  <pic:blipFill>
+                    <a:blip r:embed="rId7"/>
+                    <a:stretch>
+                      <a:fillRect/>
+                    </a:stretch>
+                  </pic:blipFill>
+                  <pic:spPr>
+                    <a:xfrm>
+                      <a:off x="0" y="0"/>
+                      <a:ext cx="2921261" cy="855468"/>
+                    </a:xfrm>
+                    <a:prstGeom prst="rect">
+                      <a:avLst/>
+                    </a:prstGeom>
+                  </pic:spPr>
+                </pic:pic>
+              </a:graphicData>
+            </a:graphic>
+          </wp:inline>
+        </w:drawing>
+      </w:r>
+    </w:p>
+    <w:p>
+      <w:pPr>
+        <w:rPr>
+          <w:b/>
+          <w:bCs/>
+        </w:rPr>
+      </w:pPr>
       <w:r>
         <w:t xml:space="preserve">To </w:t>
       </w:r>
@@ -212,14 +339,6 @@
       </w:pPr>
       <w:r>
         <w:rPr>
-          <w:rFonts w:ascii="Segoe UI Symbol" w:hAnsi="Segoe UI Symbol" w:cs="Segoe UI Symbol"/>
-          <w:b/>
-          <w:bCs/>
-        </w:rPr>
-        <w:t>🏗</w:t>
-      </w:r>
-      <w:r>
-        <w:rPr>
           <w:b/>
           <w:bCs/>
         </w:rPr>
@@ -361,18 +480,104 @@
       </w:pPr>
       <w:r>
         <w:rPr>
-          <w:rFonts w:ascii="Segoe UI Emoji" w:hAnsi="Segoe UI Emoji" w:cs="Segoe UI Emoji"/>
           <w:b/>
           <w:bCs/>
         </w:rPr>
-        <w:t>🚑</w:t>
-      </w:r>
-      <w:r>
+        <w:t xml:space="preserve"> Quick fixes</w:t>
+      </w:r>
+    </w:p>
+    <w:p>
+      <w:pPr>
+        <w:numPr>
+          <w:ilvl w:val="0"/>
+          <w:numId w:val="2"/>
+        </w:numPr>
+      </w:pPr>
+      <w:r>
+        <w:t xml:space="preserve">Update </w:t>
+      </w:r>
+      <w:r>
+        <w:t>packages</w:t>
+      </w:r>
+      <w:r>
+        <w:t xml:space="preserve"> →</w:t>
+      </w:r>
+    </w:p>
+    <w:p>
+      <w:pPr>
+        <w:rPr>
+          <w:color w:val="196B24" w:themeColor="accent3"/>
+        </w:rPr>
+      </w:pPr>
+      <w:r>
+        <w:rPr>
+          <w:color w:val="196B24" w:themeColor="accent3"/>
+        </w:rPr>
+        <w:t>.\.</w:t>
+      </w:r>
+      <w:proofErr w:type="spellStart"/>
+      <w:r>
+        <w:rPr>
+          <w:color w:val="196B24" w:themeColor="accent3"/>
+        </w:rPr>
+        <w:t>venv</w:t>
+      </w:r>
+      <w:proofErr w:type="spellEnd"/>
+      <w:r>
+        <w:rPr>
+          <w:color w:val="196B24" w:themeColor="accent3"/>
+        </w:rPr>
+        <w:t>\Scripts\python.exe -m pip install -r requirements.txt</w:t>
+      </w:r>
+    </w:p>
+    <w:p>
+      <w:pPr>
+        <w:numPr>
+          <w:ilvl w:val="0"/>
+          <w:numId w:val="2"/>
+        </w:numPr>
+      </w:pPr>
+      <w:r>
+        <w:t>Any other error</w:t>
+      </w:r>
+      <w:r>
+        <w:t xml:space="preserve"> →</w:t>
+      </w:r>
+    </w:p>
+    <w:p>
+      <w:pPr>
+        <w:rPr>
+          <w:color w:val="000000" w:themeColor="text1"/>
+        </w:rPr>
+      </w:pPr>
+      <w:r>
+        <w:rPr>
+          <w:color w:val="000000" w:themeColor="text1"/>
+        </w:rPr>
+        <w:t>Paste error log into ChatGPT and follow instructions to fix</w:t>
+      </w:r>
+    </w:p>
+    <w:p>
+      <w:r>
+        <w:lastRenderedPageBreak/>
+        <w:pict w14:anchorId="5CA119E6">
+          <v:rect id="_x0000_i1028" style="width:0;height:1.5pt" o:hralign="center" o:hrstd="t" o:hr="t" fillcolor="#a0a0a0" stroked="f"/>
+        </w:pict>
+      </w:r>
+    </w:p>
+    <w:p>
+      <w:pPr>
         <w:rPr>
           <w:b/>
           <w:bCs/>
         </w:rPr>
-        <w:t xml:space="preserve"> Quick fixes</w:t>
+      </w:pPr>
+      <w:r>
+        <w:rPr>
+          <w:b/>
+          <w:bCs/>
+        </w:rPr>
+        <w:t>When adding new template</w:t>
       </w:r>
     </w:p>
     <w:p>
@@ -383,109 +588,145 @@
         </w:numPr>
       </w:pPr>
       <w:r>
-        <w:t>Flask error →</w:t>
-      </w:r>
-    </w:p>
-    <w:p>
-      <w:pPr>
-        <w:rPr>
-          <w:color w:val="196B24" w:themeColor="accent3"/>
-        </w:rPr>
-      </w:pPr>
-      <w:r>
-        <w:rPr>
-          <w:color w:val="196B24" w:themeColor="accent3"/>
-        </w:rPr>
-        <w:t>.\.</w:t>
+        <w:t xml:space="preserve">Add new templates to the templates folder in </w:t>
       </w:r>
       <w:proofErr w:type="spellStart"/>
       <w:r>
-        <w:rPr>
-          <w:color w:val="196B24" w:themeColor="accent3"/>
-        </w:rPr>
-        <w:t>venv</w:t>
+        <w:t>JobFolderCreation</w:t>
       </w:r>
       <w:proofErr w:type="spellEnd"/>
       <w:r>
-        <w:rPr>
-          <w:color w:val="196B24" w:themeColor="accent3"/>
-        </w:rPr>
-        <w:t>\Scripts\python.exe web_app.py</w:t>
+        <w:t>-main</w:t>
+      </w:r>
+    </w:p>
+    <w:p>
+      <w:r>
+        <w:drawing>
+          <wp:inline distT="0" distB="0" distL="0" distR="0" wp14:anchorId="6B173C60" wp14:editId="1943B718">
+            <wp:extent cx="3098800" cy="1684476"/>
+            <wp:effectExtent l="0" t="0" r="6350" b="0"/>
+            <wp:docPr id="1778543662" name="Picture 1" descr="A screenshot of a computer&#10;&#10;AI-generated content may be incorrect."/>
+            <wp:cNvGraphicFramePr>
+              <a:graphicFrameLocks xmlns:a="http://schemas.openxmlformats.org/drawingml/2006/main" noChangeAspect="1"/>
+            </wp:cNvGraphicFramePr>
+            <a:graphic xmlns:a="http://schemas.openxmlformats.org/drawingml/2006/main">
+              <a:graphicData uri="http://schemas.openxmlformats.org/drawingml/2006/picture">
+                <pic:pic xmlns:pic="http://schemas.openxmlformats.org/drawingml/2006/picture">
+                  <pic:nvPicPr>
+                    <pic:cNvPr id="1778543662" name="Picture 1" descr="A screenshot of a computer&#10;&#10;AI-generated content may be incorrect."/>
+                    <pic:cNvPicPr/>
+                  </pic:nvPicPr>
+                  <pic:blipFill>
+                    <a:blip r:embed="rId8"/>
+                    <a:stretch>
+                      <a:fillRect/>
+                    </a:stretch>
+                  </pic:blipFill>
+                  <pic:spPr>
+                    <a:xfrm>
+                      <a:off x="0" y="0"/>
+                      <a:ext cx="3110742" cy="1690968"/>
+                    </a:xfrm>
+                    <a:prstGeom prst="rect">
+                      <a:avLst/>
+                    </a:prstGeom>
+                  </pic:spPr>
+                </pic:pic>
+              </a:graphicData>
+            </a:graphic>
+          </wp:inline>
+        </w:drawing>
       </w:r>
     </w:p>
     <w:p>
       <w:pPr>
         <w:numPr>
           <w:ilvl w:val="0"/>
-          <w:numId w:val="2"/>
+          <w:numId w:val="1"/>
         </w:numPr>
       </w:pPr>
       <w:r>
-        <w:t>Update later →</w:t>
-      </w:r>
-    </w:p>
-    <w:p>
-      <w:pPr>
-        <w:rPr>
-          <w:color w:val="196B24" w:themeColor="accent3"/>
-        </w:rPr>
-      </w:pPr>
-      <w:r>
-        <w:rPr>
-          <w:color w:val="196B24" w:themeColor="accent3"/>
-        </w:rPr>
-        <w:t>.\.</w:t>
-      </w:r>
-      <w:proofErr w:type="spellStart"/>
-      <w:r>
-        <w:rPr>
-          <w:color w:val="196B24" w:themeColor="accent3"/>
-        </w:rPr>
-        <w:t>venv</w:t>
-      </w:r>
-      <w:proofErr w:type="spellEnd"/>
-      <w:r>
-        <w:rPr>
-          <w:color w:val="196B24" w:themeColor="accent3"/>
-        </w:rPr>
-        <w:t>\Scripts\python.exe -m pip install -r requirements.txt</w:t>
-      </w:r>
-    </w:p>
-    <w:p>
-      <w:pPr>
-        <w:numPr>
-          <w:ilvl w:val="0"/>
-          <w:numId w:val="2"/>
-        </w:numPr>
-      </w:pPr>
-      <w:r>
-        <w:t>Any other error</w:t>
-      </w:r>
-      <w:r>
-        <w:t xml:space="preserve"> →</w:t>
-      </w:r>
-    </w:p>
-    <w:p>
-      <w:pPr>
-        <w:rPr>
-          <w:color w:val="000000" w:themeColor="text1"/>
-        </w:rPr>
-      </w:pPr>
-      <w:r>
-        <w:rPr>
-          <w:color w:val="000000" w:themeColor="text1"/>
-        </w:rPr>
-        <w:t>Paste error log into ChatGPT and follow instructions to fix</w:t>
-      </w:r>
-    </w:p>
-    <w:p>
-      <w:r>
-        <w:pict w14:anchorId="5CA119E6">
-          <v:rect id="_x0000_i1028" style="width:0;height:1.5pt" o:hralign="center" o:hrstd="t" o:hr="t" fillcolor="#a0a0a0" stroked="f"/>
-        </w:pict>
-      </w:r>
-    </w:p>
-    <w:p/>
+        <w:t>Edit MBR template map to match routing. (Column A: Prefix Column B: QC Template name, Column C: QC Template name (if none leave empty))</w:t>
+      </w:r>
+    </w:p>
+    <w:p>
+      <w:r>
+        <w:drawing>
+          <wp:inline distT="0" distB="0" distL="0" distR="0" wp14:anchorId="44F7E16E" wp14:editId="7B4835E3">
+            <wp:extent cx="4019550" cy="2166950"/>
+            <wp:effectExtent l="0" t="0" r="0" b="5080"/>
+            <wp:docPr id="1626722017" name="Picture 1" descr="A screenshot of a computer&#10;&#10;AI-generated content may be incorrect."/>
+            <wp:cNvGraphicFramePr>
+              <a:graphicFrameLocks xmlns:a="http://schemas.openxmlformats.org/drawingml/2006/main" noChangeAspect="1"/>
+            </wp:cNvGraphicFramePr>
+            <a:graphic xmlns:a="http://schemas.openxmlformats.org/drawingml/2006/main">
+              <a:graphicData uri="http://schemas.openxmlformats.org/drawingml/2006/picture">
+                <pic:pic xmlns:pic="http://schemas.openxmlformats.org/drawingml/2006/picture">
+                  <pic:nvPicPr>
+                    <pic:cNvPr id="1626722017" name="Picture 1" descr="A screenshot of a computer&#10;&#10;AI-generated content may be incorrect."/>
+                    <pic:cNvPicPr/>
+                  </pic:nvPicPr>
+                  <pic:blipFill>
+                    <a:blip r:embed="rId9"/>
+                    <a:stretch>
+                      <a:fillRect/>
+                    </a:stretch>
+                  </pic:blipFill>
+                  <pic:spPr>
+                    <a:xfrm>
+                      <a:off x="0" y="0"/>
+                      <a:ext cx="4024476" cy="2169605"/>
+                    </a:xfrm>
+                    <a:prstGeom prst="rect">
+                      <a:avLst/>
+                    </a:prstGeom>
+                  </pic:spPr>
+                </pic:pic>
+              </a:graphicData>
+            </a:graphic>
+          </wp:inline>
+        </w:drawing>
+      </w:r>
+    </w:p>
+    <w:p>
+      <w:r>
+        <w:drawing>
+          <wp:inline distT="0" distB="0" distL="0" distR="0" wp14:anchorId="4B3C1771" wp14:editId="5B5C2C48">
+            <wp:extent cx="4019550" cy="2376086"/>
+            <wp:effectExtent l="0" t="0" r="0" b="5715"/>
+            <wp:docPr id="1479140782" name="Picture 1" descr="A screenshot of a computer&#10;&#10;AI-generated content may be incorrect."/>
+            <wp:cNvGraphicFramePr>
+              <a:graphicFrameLocks xmlns:a="http://schemas.openxmlformats.org/drawingml/2006/main" noChangeAspect="1"/>
+            </wp:cNvGraphicFramePr>
+            <a:graphic xmlns:a="http://schemas.openxmlformats.org/drawingml/2006/main">
+              <a:graphicData uri="http://schemas.openxmlformats.org/drawingml/2006/picture">
+                <pic:pic xmlns:pic="http://schemas.openxmlformats.org/drawingml/2006/picture">
+                  <pic:nvPicPr>
+                    <pic:cNvPr id="1479140782" name="Picture 1" descr="A screenshot of a computer&#10;&#10;AI-generated content may be incorrect."/>
+                    <pic:cNvPicPr/>
+                  </pic:nvPicPr>
+                  <pic:blipFill>
+                    <a:blip r:embed="rId10"/>
+                    <a:stretch>
+                      <a:fillRect/>
+                    </a:stretch>
+                  </pic:blipFill>
+                  <pic:spPr>
+                    <a:xfrm>
+                      <a:off x="0" y="0"/>
+                      <a:ext cx="4034147" cy="2384715"/>
+                    </a:xfrm>
+                    <a:prstGeom prst="rect">
+                      <a:avLst/>
+                    </a:prstGeom>
+                  </pic:spPr>
+                </pic:pic>
+              </a:graphicData>
+            </a:graphic>
+          </wp:inline>
+        </w:drawing>
+      </w:r>
+    </w:p>
     <w:sectPr>
       <w:pgSz w:w="12240" w:h="15840"/>
       <w:pgMar w:top="1440" w:right="1440" w:bottom="1440" w:left="1440" w:header="720" w:footer="720" w:gutter="0"/>
@@ -667,7 +908,7 @@
         <w:sz w:val="20"/>
       </w:rPr>
     </w:lvl>
-    <w:lvl w:ilvl="1" w:tentative="1">
+    <w:lvl w:ilvl="1">
       <w:start w:val="1"/>
       <w:numFmt w:val="bullet"/>
       <w:lvlText w:val="o"/>
@@ -1722,6 +1963,29 @@
       <w:spacing w:val="5"/>
     </w:rPr>
   </w:style>
+  <w:style w:type="character" w:styleId="Hyperlink">
+    <w:name w:val="Hyperlink"/>
+    <w:basedOn w:val="DefaultParagraphFont"/>
+    <w:uiPriority w:val="99"/>
+    <w:unhideWhenUsed/>
+    <w:rsid w:val="00EC321B"/>
+    <w:rPr>
+      <w:color w:val="467886" w:themeColor="hyperlink"/>
+      <w:u w:val="single"/>
+    </w:rPr>
+  </w:style>
+  <w:style w:type="character" w:styleId="UnresolvedMention">
+    <w:name w:val="Unresolved Mention"/>
+    <w:basedOn w:val="DefaultParagraphFont"/>
+    <w:uiPriority w:val="99"/>
+    <w:semiHidden/>
+    <w:unhideWhenUsed/>
+    <w:rsid w:val="00EC321B"/>
+    <w:rPr>
+      <w:color w:val="605E5C"/>
+      <w:shd w:val="clear" w:color="auto" w:fill="E1DFDD"/>
+    </w:rPr>
+  </w:style>
 </w:styles>
 </file>
 

</xml_diff>

<commit_message>
docs: update Work Instruction.docx (UI and usage updates)
</commit_message>
<xml_diff>
--- a/Work Instruction.docx
+++ b/Work Instruction.docx
@@ -174,6 +174,9 @@
     </w:p>
     <w:p>
       <w:r>
+        <w:rPr>
+          <w:noProof/>
+        </w:rPr>
         <w:drawing>
           <wp:inline distT="0" distB="0" distL="0" distR="0" wp14:anchorId="175BA394" wp14:editId="2B4E0D44">
             <wp:extent cx="3328988" cy="849319"/>
@@ -244,6 +247,9 @@
         </w:rPr>
       </w:pPr>
       <w:r>
+        <w:rPr>
+          <w:noProof/>
+        </w:rPr>
         <w:drawing>
           <wp:inline distT="0" distB="0" distL="0" distR="0" wp14:anchorId="76712B83" wp14:editId="6E9F3134">
             <wp:extent cx="2887980" cy="845722"/>
@@ -349,7 +355,7 @@
           <w:b/>
           <w:bCs/>
         </w:rPr>
-        <w:t xml:space="preserve"> (python must be installed))</w:t>
+        <w:t xml:space="preserve"> (python must be installed)</w:t>
       </w:r>
     </w:p>
     <w:p>
@@ -386,7 +392,6 @@
         <w:t xml:space="preserve"> -3 -m </w:t>
       </w:r>
       <w:proofErr w:type="spellStart"/>
-      <w:proofErr w:type="gramStart"/>
       <w:r>
         <w:rPr>
           <w:color w:val="196B24" w:themeColor="accent3"/>
@@ -408,7 +413,6 @@
         <w:t>venv</w:t>
       </w:r>
       <w:proofErr w:type="spellEnd"/>
-      <w:proofErr w:type="gramEnd"/>
     </w:p>
     <w:p>
       <w:pPr>
@@ -588,7 +592,13 @@
         </w:numPr>
       </w:pPr>
       <w:r>
-        <w:t xml:space="preserve">Add new templates to the templates folder in </w:t>
+        <w:t>Add new template</w:t>
+      </w:r>
+      <w:r>
+        <w:t>(s)</w:t>
+      </w:r>
+      <w:r>
+        <w:t xml:space="preserve"> to the templates folder in </w:t>
       </w:r>
       <w:proofErr w:type="spellStart"/>
       <w:r>
@@ -601,6 +611,9 @@
     </w:p>
     <w:p>
       <w:r>
+        <w:rPr>
+          <w:noProof/>
+        </w:rPr>
         <w:drawing>
           <wp:inline distT="0" distB="0" distL="0" distR="0" wp14:anchorId="6B173C60" wp14:editId="1943B718">
             <wp:extent cx="3098800" cy="1684476"/>
@@ -646,11 +659,26 @@
         </w:numPr>
       </w:pPr>
       <w:r>
-        <w:t>Edit MBR template map to match routing. (Column A: Prefix Column B: QC Template name, Column C: QC Template name (if none leave empty))</w:t>
-      </w:r>
-    </w:p>
-    <w:p>
-      <w:r>
+        <w:t>Edit MBR template map to match routing. (Column A: Prefix</w:t>
+      </w:r>
+      <w:r>
+        <w:t>,</w:t>
+      </w:r>
+      <w:r>
+        <w:t xml:space="preserve"> Column B: QC Template name, Column C: </w:t>
+      </w:r>
+      <w:r>
+        <w:t>Dim</w:t>
+      </w:r>
+      <w:r>
+        <w:t xml:space="preserve"> Template name (if none leave empty))</w:t>
+      </w:r>
+    </w:p>
+    <w:p>
+      <w:r>
+        <w:rPr>
+          <w:noProof/>
+        </w:rPr>
         <w:drawing>
           <wp:inline distT="0" distB="0" distL="0" distR="0" wp14:anchorId="44F7E16E" wp14:editId="7B4835E3">
             <wp:extent cx="4019550" cy="2166950"/>
@@ -690,6 +718,9 @@
     </w:p>
     <w:p>
       <w:r>
+        <w:rPr>
+          <w:noProof/>
+        </w:rPr>
         <w:drawing>
           <wp:inline distT="0" distB="0" distL="0" distR="0" wp14:anchorId="4B3C1771" wp14:editId="5B5C2C48">
             <wp:extent cx="4019550" cy="2376086"/>

</xml_diff>

<commit_message>
docs: parameterized templates DCO justification; update Work Instruction
</commit_message>
<xml_diff>
--- a/Work Instruction.docx
+++ b/Work Instruction.docx
@@ -66,43 +66,27 @@
           <w:b/>
           <w:bCs/>
         </w:rPr>
-        <w:t xml:space="preserve">Open </w:t>
-      </w:r>
-      <w:proofErr w:type="spellStart"/>
+        <w:t>Open Powershell and run</w:t>
+      </w:r>
       <w:r>
         <w:rPr>
           <w:b/>
           <w:bCs/>
         </w:rPr>
-        <w:t>Powershell</w:t>
-      </w:r>
-      <w:proofErr w:type="spellEnd"/>
+        <w:t xml:space="preserve"> the program (every time</w:t>
+      </w:r>
       <w:r>
         <w:rPr>
           <w:b/>
           <w:bCs/>
         </w:rPr>
-        <w:t xml:space="preserve"> and run</w:t>
+        <w:t>, copy and paste</w:t>
       </w:r>
       <w:r>
         <w:rPr>
           <w:b/>
           <w:bCs/>
         </w:rPr>
-        <w:t xml:space="preserve"> the program (every time</w:t>
-      </w:r>
-      <w:r>
-        <w:rPr>
-          <w:b/>
-          <w:bCs/>
-        </w:rPr>
-        <w:t>, copy and paste</w:t>
-      </w:r>
-      <w:r>
-        <w:rPr>
-          <w:b/>
-          <w:bCs/>
-        </w:rPr>
         <w:t>)</w:t>
       </w:r>
     </w:p>
@@ -128,48 +112,20 @@
         <w:rPr>
           <w:color w:val="196B24" w:themeColor="accent3"/>
         </w:rPr>
-        <w:t>\Desktop\</w:t>
-      </w:r>
-      <w:proofErr w:type="spellStart"/>
-      <w:r>
+        <w:t>\Desktop\JobFolderCreation-main"</w:t>
+      </w:r>
+    </w:p>
+    <w:p>
+      <w:pPr>
         <w:rPr>
           <w:color w:val="196B24" w:themeColor="accent3"/>
         </w:rPr>
-        <w:t>JobFolderCreation</w:t>
-      </w:r>
-      <w:proofErr w:type="spellEnd"/>
+      </w:pPr>
       <w:r>
         <w:rPr>
           <w:color w:val="196B24" w:themeColor="accent3"/>
         </w:rPr>
-        <w:t>-main"</w:t>
-      </w:r>
-    </w:p>
-    <w:p>
-      <w:pPr>
-        <w:rPr>
-          <w:color w:val="196B24" w:themeColor="accent3"/>
-        </w:rPr>
-      </w:pPr>
-      <w:r>
-        <w:rPr>
-          <w:color w:val="196B24" w:themeColor="accent3"/>
-        </w:rPr>
-        <w:t>.\.</w:t>
-      </w:r>
-      <w:proofErr w:type="spellStart"/>
-      <w:r>
-        <w:rPr>
-          <w:color w:val="196B24" w:themeColor="accent3"/>
-        </w:rPr>
-        <w:t>venv</w:t>
-      </w:r>
-      <w:proofErr w:type="spellEnd"/>
-      <w:r>
-        <w:rPr>
-          <w:color w:val="196B24" w:themeColor="accent3"/>
-        </w:rPr>
-        <w:t>\Scripts\python.exe web_app.py</w:t>
+        <w:t>.\.venv\Scripts\python.exe web_app.py</w:t>
       </w:r>
     </w:p>
     <w:p>
@@ -301,15 +257,7 @@
         <w:t xml:space="preserve">Stop Program </w:t>
       </w:r>
       <w:r>
-        <w:t xml:space="preserve">(in </w:t>
-      </w:r>
-      <w:proofErr w:type="spellStart"/>
-      <w:r>
-        <w:t>powershell</w:t>
-      </w:r>
-      <w:proofErr w:type="spellEnd"/>
-      <w:r>
-        <w:t>)</w:t>
+        <w:t>(in powershell)</w:t>
       </w:r>
       <w:r>
         <w:t xml:space="preserve">: </w:t>
@@ -377,95 +325,37 @@
           <w:color w:val="196B24" w:themeColor="accent3"/>
         </w:rPr>
       </w:pPr>
-      <w:proofErr w:type="spellStart"/>
       <w:r>
         <w:rPr>
           <w:color w:val="196B24" w:themeColor="accent3"/>
         </w:rPr>
-        <w:t>py</w:t>
-      </w:r>
-      <w:proofErr w:type="spellEnd"/>
-      <w:r>
+        <w:t>py -3 -m venv .venv</w:t>
+      </w:r>
+    </w:p>
+    <w:p>
+      <w:pPr>
         <w:rPr>
           <w:color w:val="196B24" w:themeColor="accent3"/>
         </w:rPr>
-        <w:t xml:space="preserve"> -3 -m </w:t>
-      </w:r>
-      <w:proofErr w:type="spellStart"/>
+      </w:pPr>
       <w:r>
         <w:rPr>
           <w:color w:val="196B24" w:themeColor="accent3"/>
         </w:rPr>
-        <w:t>venv</w:t>
-      </w:r>
-      <w:proofErr w:type="spellEnd"/>
-      <w:r>
+        <w:t>.\.venv\Scripts\python.exe -m pip install --upgrade pip</w:t>
+      </w:r>
+    </w:p>
+    <w:p>
+      <w:pPr>
         <w:rPr>
           <w:color w:val="196B24" w:themeColor="accent3"/>
         </w:rPr>
-        <w:t xml:space="preserve"> .</w:t>
-      </w:r>
-      <w:proofErr w:type="spellStart"/>
+      </w:pPr>
       <w:r>
         <w:rPr>
           <w:color w:val="196B24" w:themeColor="accent3"/>
         </w:rPr>
-        <w:t>venv</w:t>
-      </w:r>
-      <w:proofErr w:type="spellEnd"/>
-    </w:p>
-    <w:p>
-      <w:pPr>
-        <w:rPr>
-          <w:color w:val="196B24" w:themeColor="accent3"/>
-        </w:rPr>
-      </w:pPr>
-      <w:r>
-        <w:rPr>
-          <w:color w:val="196B24" w:themeColor="accent3"/>
-        </w:rPr>
-        <w:t>.\.</w:t>
-      </w:r>
-      <w:proofErr w:type="spellStart"/>
-      <w:r>
-        <w:rPr>
-          <w:color w:val="196B24" w:themeColor="accent3"/>
-        </w:rPr>
-        <w:t>venv</w:t>
-      </w:r>
-      <w:proofErr w:type="spellEnd"/>
-      <w:r>
-        <w:rPr>
-          <w:color w:val="196B24" w:themeColor="accent3"/>
-        </w:rPr>
-        <w:t>\Scripts\python.exe -m pip install --upgrade pip</w:t>
-      </w:r>
-    </w:p>
-    <w:p>
-      <w:pPr>
-        <w:rPr>
-          <w:color w:val="196B24" w:themeColor="accent3"/>
-        </w:rPr>
-      </w:pPr>
-      <w:r>
-        <w:rPr>
-          <w:color w:val="196B24" w:themeColor="accent3"/>
-        </w:rPr>
-        <w:t>.\.</w:t>
-      </w:r>
-      <w:proofErr w:type="spellStart"/>
-      <w:r>
-        <w:rPr>
-          <w:color w:val="196B24" w:themeColor="accent3"/>
-        </w:rPr>
-        <w:t>venv</w:t>
-      </w:r>
-      <w:proofErr w:type="spellEnd"/>
-      <w:r>
-        <w:rPr>
-          <w:color w:val="196B24" w:themeColor="accent3"/>
-        </w:rPr>
-        <w:t>\Scripts\python.exe -m pip install -r requirements.txt</w:t>
+        <w:t>.\.venv\Scripts\python.exe -m pip install -r requirements.txt</w:t>
       </w:r>
     </w:p>
     <w:p>
@@ -517,21 +407,7 @@
         <w:rPr>
           <w:color w:val="196B24" w:themeColor="accent3"/>
         </w:rPr>
-        <w:t>.\.</w:t>
-      </w:r>
-      <w:proofErr w:type="spellStart"/>
-      <w:r>
-        <w:rPr>
-          <w:color w:val="196B24" w:themeColor="accent3"/>
-        </w:rPr>
-        <w:t>venv</w:t>
-      </w:r>
-      <w:proofErr w:type="spellEnd"/>
-      <w:r>
-        <w:rPr>
-          <w:color w:val="196B24" w:themeColor="accent3"/>
-        </w:rPr>
-        <w:t>\Scripts\python.exe -m pip install -r requirements.txt</w:t>
+        <w:t>.\.venv\Scripts\python.exe -m pip install -r requirements.txt</w:t>
       </w:r>
     </w:p>
     <w:p>
@@ -598,15 +474,7 @@
         <w:t>(s)</w:t>
       </w:r>
       <w:r>
-        <w:t xml:space="preserve"> to the templates folder in </w:t>
-      </w:r>
-      <w:proofErr w:type="spellStart"/>
-      <w:r>
-        <w:t>JobFolderCreation</w:t>
-      </w:r>
-      <w:proofErr w:type="spellEnd"/>
-      <w:r>
-        <w:t>-main</w:t>
+        <w:t xml:space="preserve"> to the templates folder in JobFolderCreation-main</w:t>
       </w:r>
     </w:p>
     <w:p>
@@ -746,6 +614,158 @@
                     <a:xfrm>
                       <a:off x="0" y="0"/>
                       <a:ext cx="4034147" cy="2384715"/>
+                    </a:xfrm>
+                    <a:prstGeom prst="rect">
+                      <a:avLst/>
+                    </a:prstGeom>
+                  </pic:spPr>
+                </pic:pic>
+              </a:graphicData>
+            </a:graphic>
+          </wp:inline>
+        </w:drawing>
+      </w:r>
+    </w:p>
+    <w:p>
+      <w:pPr>
+        <w:rPr>
+          <w:b/>
+          <w:bCs/>
+        </w:rPr>
+      </w:pPr>
+      <w:r>
+        <w:rPr>
+          <w:b/>
+          <w:bCs/>
+        </w:rPr>
+        <w:lastRenderedPageBreak/>
+        <w:t>When changing templates</w:t>
+      </w:r>
+    </w:p>
+    <w:p>
+      <w:pPr>
+        <w:numPr>
+          <w:ilvl w:val="0"/>
+          <w:numId w:val="1"/>
+        </w:numPr>
+      </w:pPr>
+      <w:r>
+        <w:t>Go into</w:t>
+      </w:r>
+      <w:r>
+        <w:t xml:space="preserve"> the</w:t>
+      </w:r>
+      <w:r>
+        <w:t xml:space="preserve"> templates </w:t>
+      </w:r>
+      <w:r>
+        <w:t xml:space="preserve">folder </w:t>
+      </w:r>
+      <w:r>
+        <w:t>and replace existing templates</w:t>
+      </w:r>
+      <w:r>
+        <w:t xml:space="preserve"> with new or changed ones</w:t>
+      </w:r>
+      <w:r>
+        <w:t xml:space="preserve">. Make sure the </w:t>
+      </w:r>
+      <w:r>
+        <w:t>template names</w:t>
+      </w:r>
+      <w:r>
+        <w:t xml:space="preserve"> match </w:t>
+      </w:r>
+      <w:r>
+        <w:t xml:space="preserve">the </w:t>
+      </w:r>
+      <w:r>
+        <w:t xml:space="preserve">MBR template map in </w:t>
+      </w:r>
+      <w:r>
+        <w:t xml:space="preserve">the </w:t>
+      </w:r>
+      <w:r>
+        <w:t>maps</w:t>
+      </w:r>
+      <w:r>
+        <w:t xml:space="preserve"> folder</w:t>
+      </w:r>
+      <w:r>
+        <w:t>.</w:t>
+      </w:r>
+    </w:p>
+    <w:p>
+      <w:r>
+        <w:rPr>
+          <w:b/>
+          <w:bCs/>
+          <w:noProof/>
+        </w:rPr>
+        <w:drawing>
+          <wp:inline distT="0" distB="0" distL="0" distR="0" wp14:anchorId="2E710884" wp14:editId="796A555E">
+            <wp:extent cx="5943600" cy="3216910"/>
+            <wp:effectExtent l="0" t="0" r="0" b="2540"/>
+            <wp:docPr id="13160291" name="Picture 1" descr="A screenshot of a computer&#10;&#10;AI-generated content may be incorrect."/>
+            <wp:cNvGraphicFramePr>
+              <a:graphicFrameLocks xmlns:a="http://schemas.openxmlformats.org/drawingml/2006/main" noChangeAspect="1"/>
+            </wp:cNvGraphicFramePr>
+            <a:graphic xmlns:a="http://schemas.openxmlformats.org/drawingml/2006/main">
+              <a:graphicData uri="http://schemas.openxmlformats.org/drawingml/2006/picture">
+                <pic:pic xmlns:pic="http://schemas.openxmlformats.org/drawingml/2006/picture">
+                  <pic:nvPicPr>
+                    <pic:cNvPr id="13160291" name="Picture 1" descr="A screenshot of a computer&#10;&#10;AI-generated content may be incorrect."/>
+                    <pic:cNvPicPr/>
+                  </pic:nvPicPr>
+                  <pic:blipFill>
+                    <a:blip r:embed="rId11"/>
+                    <a:stretch>
+                      <a:fillRect/>
+                    </a:stretch>
+                  </pic:blipFill>
+                  <pic:spPr>
+                    <a:xfrm>
+                      <a:off x="0" y="0"/>
+                      <a:ext cx="5943600" cy="3216910"/>
+                    </a:xfrm>
+                    <a:prstGeom prst="rect">
+                      <a:avLst/>
+                    </a:prstGeom>
+                  </pic:spPr>
+                </pic:pic>
+              </a:graphicData>
+            </a:graphic>
+          </wp:inline>
+        </w:drawing>
+      </w:r>
+    </w:p>
+    <w:p>
+      <w:r>
+        <w:drawing>
+          <wp:inline distT="0" distB="0" distL="0" distR="0" wp14:anchorId="076981F4" wp14:editId="0A574314">
+            <wp:extent cx="5943600" cy="3212465"/>
+            <wp:effectExtent l="0" t="0" r="0" b="6985"/>
+            <wp:docPr id="1781839473" name="Picture 1" descr="A screenshot of a computer&#10;&#10;AI-generated content may be incorrect."/>
+            <wp:cNvGraphicFramePr>
+              <a:graphicFrameLocks xmlns:a="http://schemas.openxmlformats.org/drawingml/2006/main" noChangeAspect="1"/>
+            </wp:cNvGraphicFramePr>
+            <a:graphic xmlns:a="http://schemas.openxmlformats.org/drawingml/2006/main">
+              <a:graphicData uri="http://schemas.openxmlformats.org/drawingml/2006/picture">
+                <pic:pic xmlns:pic="http://schemas.openxmlformats.org/drawingml/2006/picture">
+                  <pic:nvPicPr>
+                    <pic:cNvPr id="1781839473" name="Picture 1" descr="A screenshot of a computer&#10;&#10;AI-generated content may be incorrect."/>
+                    <pic:cNvPicPr/>
+                  </pic:nvPicPr>
+                  <pic:blipFill>
+                    <a:blip r:embed="rId12"/>
+                    <a:stretch>
+                      <a:fillRect/>
+                    </a:stretch>
+                  </pic:blipFill>
+                  <pic:spPr>
+                    <a:xfrm>
+                      <a:off x="0" y="0"/>
+                      <a:ext cx="5943600" cy="3212465"/>
                     </a:xfrm>
                     <a:prstGeom prst="rect">
                       <a:avLst/>

</xml_diff>

<commit_message>
Update config.yaml and Work Instruction.docx; remove temp file
</commit_message>
<xml_diff>
--- a/Work Instruction.docx
+++ b/Work Instruction.docx
@@ -1919,6 +1919,7 @@
       </w:r>
       <w:r>
         <w:rPr>
+          <w:noProof/>
           <w:sz w:val="22"/>
           <w:szCs w:val="22"/>
         </w:rPr>
@@ -2026,14 +2027,7 @@
           <w:sz w:val="22"/>
           <w:szCs w:val="22"/>
         </w:rPr>
-        <w:t xml:space="preserve"> in sequence</w:t>
-      </w:r>
-      <w:r>
-        <w:rPr>
-          <w:sz w:val="22"/>
-          <w:szCs w:val="22"/>
-        </w:rPr>
-        <w:t>:</w:t>
+        <w:t xml:space="preserve"> in sequence:</w:t>
       </w:r>
     </w:p>
     <w:p>
@@ -2096,7 +2090,7 @@
           <w:sz w:val="22"/>
           <w:szCs w:val="22"/>
         </w:rPr>
-        <w:t>R</w:t>
+        <w:t>Q</w:t>
       </w:r>
       <w:r>
         <w:rPr>
@@ -2196,25 +2190,7 @@
           <w:sz w:val="22"/>
           <w:szCs w:val="22"/>
         </w:rPr>
-        <w:t>.\.</w:t>
-      </w:r>
-      <w:proofErr w:type="spellStart"/>
-      <w:r>
-        <w:rPr>
-          <w:color w:val="70AD47" w:themeColor="accent6"/>
-          <w:sz w:val="22"/>
-          <w:szCs w:val="22"/>
-        </w:rPr>
-        <w:t>venv</w:t>
-      </w:r>
-      <w:proofErr w:type="spellEnd"/>
-      <w:r>
-        <w:rPr>
-          <w:color w:val="70AD47" w:themeColor="accent6"/>
-          <w:sz w:val="22"/>
-          <w:szCs w:val="22"/>
-        </w:rPr>
-        <w:t>\Scripts\python.exe web_app.py</w:t>
+        <w:t>.\.venv\Scripts\python.exe web_app.py</w:t>
       </w:r>
     </w:p>
     <w:p>
@@ -2267,6 +2243,7 @@
       </w:pPr>
       <w:r>
         <w:rPr>
+          <w:noProof/>
           <w:color w:val="70AD47" w:themeColor="accent6"/>
           <w:sz w:val="22"/>
           <w:szCs w:val="22"/>
@@ -2653,17 +2630,8 @@
           <w:sz w:val="22"/>
           <w:szCs w:val="22"/>
         </w:rPr>
-        <w:t xml:space="preserve">(paste into </w:t>
+        <w:t>(paste into powershell</w:t>
       </w:r>
-      <w:proofErr w:type="spellStart"/>
-      <w:r>
-        <w:rPr>
-          <w:sz w:val="22"/>
-          <w:szCs w:val="22"/>
-        </w:rPr>
-        <w:t>powershell</w:t>
-      </w:r>
-      <w:proofErr w:type="spellEnd"/>
       <w:r>
         <w:rPr>
           <w:sz w:val="22"/>
@@ -2768,7 +2736,7 @@
           <w:sz w:val="22"/>
           <w:szCs w:val="22"/>
         </w:rPr>
-        <w:t>R</w:t>
+        <w:t>Q</w:t>
       </w:r>
       <w:r>
         <w:rPr>
@@ -2855,54 +2823,14 @@
           <w:szCs w:val="22"/>
         </w:rPr>
       </w:pPr>
-      <w:proofErr w:type="spellStart"/>
       <w:r>
         <w:rPr>
           <w:color w:val="70AD47" w:themeColor="accent6"/>
           <w:sz w:val="22"/>
           <w:szCs w:val="22"/>
         </w:rPr>
-        <w:t>py</w:t>
+        <w:t>py -3 -m venv .venv</w:t>
       </w:r>
-      <w:proofErr w:type="spellEnd"/>
-      <w:r>
-        <w:rPr>
-          <w:color w:val="70AD47" w:themeColor="accent6"/>
-          <w:sz w:val="22"/>
-          <w:szCs w:val="22"/>
-        </w:rPr>
-        <w:t xml:space="preserve"> -3 -m </w:t>
-      </w:r>
-      <w:proofErr w:type="spellStart"/>
-      <w:proofErr w:type="gramStart"/>
-      <w:r>
-        <w:rPr>
-          <w:color w:val="70AD47" w:themeColor="accent6"/>
-          <w:sz w:val="22"/>
-          <w:szCs w:val="22"/>
-        </w:rPr>
-        <w:t>venv</w:t>
-      </w:r>
-      <w:proofErr w:type="spellEnd"/>
-      <w:r>
-        <w:rPr>
-          <w:color w:val="70AD47" w:themeColor="accent6"/>
-          <w:sz w:val="22"/>
-          <w:szCs w:val="22"/>
-        </w:rPr>
-        <w:t xml:space="preserve"> .</w:t>
-      </w:r>
-      <w:proofErr w:type="spellStart"/>
-      <w:r>
-        <w:rPr>
-          <w:color w:val="70AD47" w:themeColor="accent6"/>
-          <w:sz w:val="22"/>
-          <w:szCs w:val="22"/>
-        </w:rPr>
-        <w:t>venv</w:t>
-      </w:r>
-      <w:proofErr w:type="spellEnd"/>
-      <w:proofErr w:type="gramEnd"/>
     </w:p>
     <w:p>
       <w:pPr>
@@ -2987,25 +2915,7 @@
           <w:sz w:val="22"/>
           <w:szCs w:val="22"/>
         </w:rPr>
-        <w:t>.\.</w:t>
-      </w:r>
-      <w:proofErr w:type="spellStart"/>
-      <w:r>
-        <w:rPr>
-          <w:color w:val="70AD47" w:themeColor="accent6"/>
-          <w:sz w:val="22"/>
-          <w:szCs w:val="22"/>
-        </w:rPr>
-        <w:t>venv</w:t>
-      </w:r>
-      <w:proofErr w:type="spellEnd"/>
-      <w:r>
-        <w:rPr>
-          <w:color w:val="70AD47" w:themeColor="accent6"/>
-          <w:sz w:val="22"/>
-          <w:szCs w:val="22"/>
-        </w:rPr>
-        <w:t>\Scripts\python.exe -m pip install --upgrade pip</w:t>
+        <w:t>.\.venv\Scripts\python.exe -m pip install --upgrade pip</w:t>
       </w:r>
     </w:p>
     <w:p>
@@ -3091,25 +3001,7 @@
           <w:sz w:val="22"/>
           <w:szCs w:val="22"/>
         </w:rPr>
-        <w:t>.\.</w:t>
-      </w:r>
-      <w:proofErr w:type="spellStart"/>
-      <w:r>
-        <w:rPr>
-          <w:color w:val="70AD47" w:themeColor="accent6"/>
-          <w:sz w:val="22"/>
-          <w:szCs w:val="22"/>
-        </w:rPr>
-        <w:t>venv</w:t>
-      </w:r>
-      <w:proofErr w:type="spellEnd"/>
-      <w:r>
-        <w:rPr>
-          <w:color w:val="70AD47" w:themeColor="accent6"/>
-          <w:sz w:val="22"/>
-          <w:szCs w:val="22"/>
-        </w:rPr>
-        <w:t>\Scripts\python.exe -m pip install -r requirements.txt</w:t>
+        <w:t>.\.venv\Scripts\python.exe -m pip install -r requirements.txt</w:t>
       </w:r>
     </w:p>
     <w:p>
@@ -3333,25 +3225,7 @@
           <w:sz w:val="22"/>
           <w:szCs w:val="22"/>
         </w:rPr>
-        <w:t>.\.</w:t>
-      </w:r>
-      <w:proofErr w:type="spellStart"/>
-      <w:r>
-        <w:rPr>
-          <w:color w:val="70AD47" w:themeColor="accent6"/>
-          <w:sz w:val="22"/>
-          <w:szCs w:val="22"/>
-        </w:rPr>
-        <w:t>venv</w:t>
-      </w:r>
-      <w:proofErr w:type="spellEnd"/>
-      <w:r>
-        <w:rPr>
-          <w:color w:val="70AD47" w:themeColor="accent6"/>
-          <w:sz w:val="22"/>
-          <w:szCs w:val="22"/>
-        </w:rPr>
-        <w:t>\Scripts\python.exe -m pip install -r requirements.txt</w:t>
+        <w:t>.\.venv\Scripts\python.exe -m pip install -r requirements.txt</w:t>
       </w:r>
     </w:p>
     <w:p>
@@ -3604,6 +3478,7 @@
       </w:r>
       <w:r>
         <w:rPr>
+          <w:noProof/>
           <w:sz w:val="22"/>
           <w:szCs w:val="22"/>
         </w:rPr>
@@ -3689,6 +3564,7 @@
       </w:r>
       <w:r>
         <w:rPr>
+          <w:noProof/>
           <w:sz w:val="22"/>
           <w:szCs w:val="22"/>
         </w:rPr>
@@ -4679,22 +4555,7 @@
         <w:sz w:val="20"/>
       </w:rPr>
       <w:tab/>
-    </w:r>
-    <w:proofErr w:type="gramStart"/>
-    <w:r>
-      <w:rPr>
-        <w:b/>
-        <w:sz w:val="20"/>
-      </w:rPr>
-      <w:t>For  internal</w:t>
-    </w:r>
-    <w:proofErr w:type="gramEnd"/>
-    <w:r>
-      <w:rPr>
-        <w:b/>
-        <w:sz w:val="20"/>
-      </w:rPr>
-      <w:t xml:space="preserve"> use only</w:t>
+      <w:t>For  internal use only</w:t>
     </w:r>
     <w:r>
       <w:rPr>
@@ -5715,21 +5576,12 @@
             </w:rPr>
           </w:pPr>
           <w:bookmarkStart w:id="2" w:name="_Hlk499014532"/>
-          <w:proofErr w:type="spellStart"/>
           <w:r>
             <w:rPr>
               <w:b/>
               <w:szCs w:val="28"/>
             </w:rPr>
-            <w:t>SpiTrex</w:t>
-          </w:r>
-          <w:proofErr w:type="spellEnd"/>
-          <w:r>
-            <w:rPr>
-              <w:b/>
-              <w:szCs w:val="28"/>
-            </w:rPr>
-            <w:t xml:space="preserve"> 3D</w:t>
+            <w:t>SpiTrex 3D</w:t>
           </w:r>
         </w:p>
       </w:tc>
@@ -10941,6 +10793,7 @@
   <w:style w:type="character" w:default="1" w:styleId="DefaultParagraphFont">
     <w:name w:val="Default Paragraph Font"/>
     <w:uiPriority w:val="1"/>
+    <w:semiHidden/>
     <w:unhideWhenUsed/>
   </w:style>
   <w:style w:type="table" w:default="1" w:styleId="TableNormal">

</xml_diff>